<commit_message>
Se modifico la Minuta de Lider semana 2
</commit_message>
<xml_diff>
--- a/02. Desarrollo del proyecto/01.Primer ciclo/02.Reuniones semanales/02.Semana 2/01.Minutas/Roles/Minuta_Rol_Líder_Semana2_v1_13102018.docx
+++ b/02. Desarrollo del proyecto/01.Primer ciclo/02.Reuniones semanales/02.Semana 2/01.Minutas/Roles/Minuta_Rol_Líder_Semana2_v1_13102018.docx
@@ -248,6 +248,96 @@
           </w:p>
         </w:tc>
       </w:tr>
+      <w:tr>
+        <w:tc>
+          <w:tcPr>
+            <w:cnfStyle w:val="001000000000" w:firstRow="0" w:lastRow="0" w:firstColumn="1" w:lastColumn="0" w:oddVBand="0" w:evenVBand="0" w:oddHBand="0" w:evenHBand="0" w:firstRowFirstColumn="0" w:firstRowLastColumn="0" w:lastRowFirstColumn="0" w:lastRowLastColumn="0"/>
+            <w:tcW w:w="992" w:type="dxa"/>
+          </w:tcPr>
+          <w:p>
+            <w:pPr>
+              <w:jc w:val="center"/>
+              <w:rPr>
+                <w:rFonts w:ascii="Arial" w:hAnsi="Arial" w:cs="Arial"/>
+                <w:sz w:val="20"/>
+              </w:rPr>
+            </w:pPr>
+            <w:r>
+              <w:rPr>
+                <w:rFonts w:ascii="Arial" w:hAnsi="Arial" w:cs="Arial"/>
+                <w:sz w:val="20"/>
+              </w:rPr>
+              <w:t>02</w:t>
+            </w:r>
+          </w:p>
+        </w:tc>
+        <w:tc>
+          <w:tcPr>
+            <w:tcW w:w="4779" w:type="dxa"/>
+          </w:tcPr>
+          <w:p>
+            <w:pPr>
+              <w:jc w:val="center"/>
+              <w:cnfStyle w:val="000000000000" w:firstRow="0" w:lastRow="0" w:firstColumn="0" w:lastColumn="0" w:oddVBand="0" w:evenVBand="0" w:oddHBand="0" w:evenHBand="0" w:firstRowFirstColumn="0" w:firstRowLastColumn="0" w:lastRowFirstColumn="0" w:lastRowLastColumn="0"/>
+              <w:rPr>
+                <w:rFonts w:ascii="Arial" w:hAnsi="Arial" w:cs="Arial"/>
+                <w:sz w:val="20"/>
+              </w:rPr>
+            </w:pPr>
+            <w:r>
+              <w:rPr>
+                <w:rFonts w:ascii="Arial" w:hAnsi="Arial" w:cs="Arial"/>
+                <w:sz w:val="20"/>
+              </w:rPr>
+              <w:t>Se modificó la redacción de documento</w:t>
+            </w:r>
+          </w:p>
+        </w:tc>
+        <w:tc>
+          <w:tcPr>
+            <w:tcW w:w="1418" w:type="dxa"/>
+          </w:tcPr>
+          <w:p>
+            <w:pPr>
+              <w:jc w:val="center"/>
+              <w:cnfStyle w:val="000000000000" w:firstRow="0" w:lastRow="0" w:firstColumn="0" w:lastColumn="0" w:oddVBand="0" w:evenVBand="0" w:oddHBand="0" w:evenHBand="0" w:firstRowFirstColumn="0" w:firstRowLastColumn="0" w:lastRowFirstColumn="0" w:lastRowLastColumn="0"/>
+              <w:rPr>
+                <w:rFonts w:ascii="Arial" w:hAnsi="Arial" w:cs="Arial"/>
+                <w:sz w:val="20"/>
+              </w:rPr>
+            </w:pPr>
+            <w:r>
+              <w:rPr>
+                <w:rFonts w:ascii="Arial" w:hAnsi="Arial" w:cs="Arial"/>
+                <w:sz w:val="20"/>
+              </w:rPr>
+              <w:t>ZGA</w:t>
+            </w:r>
+          </w:p>
+        </w:tc>
+        <w:tc>
+          <w:tcPr>
+            <w:tcW w:w="1843" w:type="dxa"/>
+          </w:tcPr>
+          <w:p>
+            <w:pPr>
+              <w:jc w:val="center"/>
+              <w:cnfStyle w:val="000000000000" w:firstRow="0" w:lastRow="0" w:firstColumn="0" w:lastColumn="0" w:oddVBand="0" w:evenVBand="0" w:oddHBand="0" w:evenHBand="0" w:firstRowFirstColumn="0" w:firstRowLastColumn="0" w:lastRowFirstColumn="0" w:lastRowLastColumn="0"/>
+              <w:rPr>
+                <w:rFonts w:ascii="Arial" w:hAnsi="Arial" w:cs="Arial"/>
+                <w:sz w:val="20"/>
+              </w:rPr>
+            </w:pPr>
+            <w:r>
+              <w:rPr>
+                <w:rFonts w:ascii="Arial" w:hAnsi="Arial" w:cs="Arial"/>
+                <w:sz w:val="20"/>
+              </w:rPr>
+              <w:t>13/10/2018</w:t>
+            </w:r>
+          </w:p>
+        </w:tc>
+      </w:tr>
     </w:tbl>
     <w:p>
       <w:pPr>
@@ -1215,24 +1305,8 @@
               </w:rPr>
               <w:t>Tarea realizada</w:t>
             </w:r>
-            <w:r>
-              <w:rPr>
-                <w:rFonts w:ascii="Arial" w:hAnsi="Arial" w:cs="Arial"/>
-                <w:color w:val="FF0000"/>
-                <w:sz w:val="20"/>
-                <w:szCs w:val="24"/>
-              </w:rPr>
-              <w:t xml:space="preserve"> </w:t>
-            </w:r>
-            <w:r>
-              <w:rPr>
-                <w:rFonts w:ascii="Arial" w:hAnsi="Arial" w:cs="Arial"/>
-                <w:color w:val="FF0000"/>
-                <w:sz w:val="20"/>
-                <w:szCs w:val="24"/>
-              </w:rPr>
-              <w:t>(Faltan subir documento en repositorio -están realizados).</w:t>
-            </w:r>
+            <w:bookmarkStart w:id="1" w:name="_GoBack"/>
+            <w:bookmarkEnd w:id="1"/>
           </w:p>
           <w:p>
             <w:pPr>
@@ -1313,15 +1387,6 @@
               </w:rPr>
               <w:t>realizada</w:t>
             </w:r>
-            <w:r>
-              <w:rPr>
-                <w:rFonts w:ascii="Arial" w:hAnsi="Arial" w:cs="Arial"/>
-                <w:color w:val="FF0000"/>
-                <w:sz w:val="20"/>
-                <w:szCs w:val="24"/>
-              </w:rPr>
-              <w:t xml:space="preserve"> (La minuta está en el repositorio).</w:t>
-            </w:r>
           </w:p>
           <w:p>
             <w:pPr>
@@ -1380,15 +1445,6 @@
               </w:rPr>
               <w:t>Tarea realizada</w:t>
             </w:r>
-            <w:r>
-              <w:rPr>
-                <w:rFonts w:ascii="Arial" w:hAnsi="Arial" w:cs="Arial"/>
-                <w:color w:val="FF0000"/>
-                <w:sz w:val="20"/>
-                <w:szCs w:val="24"/>
-              </w:rPr>
-              <w:t xml:space="preserve"> (Faltan subir documento en repositorio -están realizados).</w:t>
-            </w:r>
           </w:p>
           <w:p>
             <w:pPr>
@@ -1462,18 +1518,7 @@
                 <w:sz w:val="20"/>
                 <w:szCs w:val="24"/>
               </w:rPr>
-              <w:t xml:space="preserve">el servidor de base de datos y pagina </w:t>
-            </w:r>
-            <w:bookmarkStart w:id="1" w:name="_GoBack"/>
-            <w:bookmarkEnd w:id="1"/>
-            <w:r>
-              <w:rPr>
-                <w:rFonts w:ascii="Arial" w:hAnsi="Arial" w:cs="Arial"/>
-                <w:color w:val="FF0000"/>
-                <w:sz w:val="20"/>
-                <w:szCs w:val="24"/>
-              </w:rPr>
-              <w:t>web.</w:t>
+              <w:t>el servidor de base de datos y pagina web.</w:t>
             </w:r>
           </w:p>
           <w:p>
@@ -1734,7 +1779,7 @@
             <w:noProof/>
             <w:lang w:val="es-ES"/>
           </w:rPr>
-          <w:t>2</w:t>
+          <w:t>1</w:t>
         </w:r>
         <w:r>
           <w:rPr>
@@ -1979,7 +2024,7 @@
             </wp:anchor>
           </w:drawing>
         </mc:Choice>
-        <mc:Fallback xmlns:w16cid="http://schemas.microsoft.com/office/word/2016/wordml/cid" xmlns:am3d="http://schemas.microsoft.com/office/drawing/2017/model3d" xmlns:aink="http://schemas.microsoft.com/office/drawing/2016/ink" xmlns:cx8="http://schemas.microsoft.com/office/drawing/2016/5/14/chartex" xmlns:cx7="http://schemas.microsoft.com/office/drawing/2016/5/13/chartex" xmlns:cx6="http://schemas.microsoft.com/office/drawing/2016/5/12/chartex" xmlns:cx5="http://schemas.microsoft.com/office/drawing/2016/5/11/chartex" xmlns:cx4="http://schemas.microsoft.com/office/drawing/2016/5/10/chartex" xmlns:cx3="http://schemas.microsoft.com/office/drawing/2016/5/9/chartex" xmlns:cx2="http://schemas.microsoft.com/office/drawing/2015/10/21/chartex" xmlns:cx1="http://schemas.microsoft.com/office/drawing/2015/9/8/chartex">
+        <mc:Fallback xmlns:cx1="http://schemas.microsoft.com/office/drawing/2015/9/8/chartex" xmlns:cx2="http://schemas.microsoft.com/office/drawing/2015/10/21/chartex" xmlns:cx3="http://schemas.microsoft.com/office/drawing/2016/5/9/chartex" xmlns:cx4="http://schemas.microsoft.com/office/drawing/2016/5/10/chartex" xmlns:cx5="http://schemas.microsoft.com/office/drawing/2016/5/11/chartex" xmlns:cx6="http://schemas.microsoft.com/office/drawing/2016/5/12/chartex" xmlns:cx7="http://schemas.microsoft.com/office/drawing/2016/5/13/chartex" xmlns:cx8="http://schemas.microsoft.com/office/drawing/2016/5/14/chartex" xmlns:aink="http://schemas.microsoft.com/office/drawing/2016/ink" xmlns:am3d="http://schemas.microsoft.com/office/drawing/2017/model3d" xmlns:w16cid="http://schemas.microsoft.com/office/word/2016/wordml/cid">
           <w:pict>
             <v:roundrect w14:anchorId="177C025C" id="Rectángulo: esquinas redondeadas 6" o:spid="_x0000_s1026" style="position:absolute;margin-left:-43.5pt;margin-top:27.6pt;width:66pt;height:712.5pt;z-index:251661312;visibility:visible;mso-wrap-style:square;mso-width-percent:0;mso-height-percent:0;mso-wrap-distance-left:9pt;mso-wrap-distance-top:0;mso-wrap-distance-right:9pt;mso-wrap-distance-bottom:0;mso-position-horizontal:absolute;mso-position-horizontal-relative:text;mso-position-vertical:absolute;mso-position-vertical-relative:text;mso-width-percent:0;mso-height-percent:0;mso-width-relative:margin;mso-height-relative:margin;v-text-anchor:middle" arcsize="10923f" o:gfxdata="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" fillcolor="#c9c9c9 [1942]" stroked="f" strokeweight="1pt">
               <v:fill color2="#c9c9c9 [1942]" rotate="t" angle="90" colors="0 #747474;.5 #a9a9a9;1 #c9c9c9" focus="100%" type="gradient"/>
@@ -2069,7 +2114,7 @@
             </wp:anchor>
           </w:drawing>
         </mc:Choice>
-        <mc:Fallback xmlns:w16cid="http://schemas.microsoft.com/office/word/2016/wordml/cid" xmlns:am3d="http://schemas.microsoft.com/office/drawing/2017/model3d" xmlns:aink="http://schemas.microsoft.com/office/drawing/2016/ink" xmlns:cx8="http://schemas.microsoft.com/office/drawing/2016/5/14/chartex" xmlns:cx7="http://schemas.microsoft.com/office/drawing/2016/5/13/chartex" xmlns:cx6="http://schemas.microsoft.com/office/drawing/2016/5/12/chartex" xmlns:cx5="http://schemas.microsoft.com/office/drawing/2016/5/11/chartex" xmlns:cx4="http://schemas.microsoft.com/office/drawing/2016/5/10/chartex" xmlns:cx3="http://schemas.microsoft.com/office/drawing/2016/5/9/chartex" xmlns:cx2="http://schemas.microsoft.com/office/drawing/2015/10/21/chartex" xmlns:cx1="http://schemas.microsoft.com/office/drawing/2015/9/8/chartex">
+        <mc:Fallback xmlns:cx1="http://schemas.microsoft.com/office/drawing/2015/9/8/chartex" xmlns:cx2="http://schemas.microsoft.com/office/drawing/2015/10/21/chartex" xmlns:cx3="http://schemas.microsoft.com/office/drawing/2016/5/9/chartex" xmlns:cx4="http://schemas.microsoft.com/office/drawing/2016/5/10/chartex" xmlns:cx5="http://schemas.microsoft.com/office/drawing/2016/5/11/chartex" xmlns:cx6="http://schemas.microsoft.com/office/drawing/2016/5/12/chartex" xmlns:cx7="http://schemas.microsoft.com/office/drawing/2016/5/13/chartex" xmlns:cx8="http://schemas.microsoft.com/office/drawing/2016/5/14/chartex" xmlns:aink="http://schemas.microsoft.com/office/drawing/2016/ink" xmlns:am3d="http://schemas.microsoft.com/office/drawing/2017/model3d" xmlns:w16cid="http://schemas.microsoft.com/office/word/2016/wordml/cid">
           <w:pict>
             <v:shapetype w14:anchorId="7E8CEF72" id="_x0000_t6" coordsize="21600,21600" o:spt="6" path="m,l,21600r21600,xe">
               <v:stroke joinstyle="miter"/>
@@ -4648,7 +4693,7 @@
 </file>
 
 <file path=customXml/itemProps1.xml><?xml version="1.0" encoding="utf-8"?>
-<ds:datastoreItem xmlns:ds="http://schemas.openxmlformats.org/officeDocument/2006/customXml" ds:itemID="{0784D875-9327-4CC5-B8B3-A91528629B9E}">
+<ds:datastoreItem xmlns:ds="http://schemas.openxmlformats.org/officeDocument/2006/customXml" ds:itemID="{6C2A5073-41F7-462A-BBEF-E961245FD130}">
   <ds:schemaRefs>
     <ds:schemaRef ds:uri="http://schemas.openxmlformats.org/officeDocument/2006/bibliography"/>
   </ds:schemaRefs>

</xml_diff>

<commit_message>
Se agregó la minuta Rol Lider semana 3
</commit_message>
<xml_diff>
--- a/02. Desarrollo del proyecto/01.Primer ciclo/02.Reuniones semanales/02.Semana 2/01.Minutas/Roles/Minuta_Rol_Líder_Semana2_v1_13102018.docx
+++ b/02. Desarrollo del proyecto/01.Primer ciclo/02.Reuniones semanales/02.Semana 2/01.Minutas/Roles/Minuta_Rol_Líder_Semana2_v1_13102018.docx
@@ -335,8 +335,6 @@
               </w:rPr>
               <w:t>25</w:t>
             </w:r>
-            <w:bookmarkStart w:id="1" w:name="_GoBack"/>
-            <w:bookmarkEnd w:id="1"/>
             <w:r>
               <w:rPr>
                 <w:rFonts w:ascii="Arial" w:hAnsi="Arial" w:cs="Arial"/>
@@ -595,7 +593,7 @@
                 <w:rFonts w:ascii="Arial" w:hAnsi="Arial" w:cs="Arial"/>
                 <w:sz w:val="20"/>
               </w:rPr>
-              <w:t>semana 1</w:t>
+              <w:t>semana 2</w:t>
             </w:r>
           </w:p>
         </w:tc>
@@ -1361,7 +1359,41 @@
                 <w:sz w:val="20"/>
                 <w:szCs w:val="24"/>
               </w:rPr>
-              <w:t>Miguel (planeación): deberá realizar una minuta informando el trabajo o progreso de la semana 1 lo que se realizó y lo que se debe de llevar acabo en la semana, al igual tener redactado las tareas para la semana 2.</w:t>
+              <w:t>Miguel (planeación): deberá realizar una minuta informando el t</w:t>
+            </w:r>
+            <w:r>
+              <w:rPr>
+                <w:rFonts w:ascii="Arial" w:hAnsi="Arial" w:cs="Arial"/>
+                <w:sz w:val="20"/>
+                <w:szCs w:val="24"/>
+              </w:rPr>
+              <w:t>rabajo o progreso de la semana 2</w:t>
+            </w:r>
+            <w:r>
+              <w:rPr>
+                <w:rFonts w:ascii="Arial" w:hAnsi="Arial" w:cs="Arial"/>
+                <w:sz w:val="20"/>
+                <w:szCs w:val="24"/>
+              </w:rPr>
+              <w:t xml:space="preserve"> lo que se realizó y lo que se debe de llevar acabo en la semana, al igual tener redac</w:t>
+            </w:r>
+            <w:r>
+              <w:rPr>
+                <w:rFonts w:ascii="Arial" w:hAnsi="Arial" w:cs="Arial"/>
+                <w:sz w:val="20"/>
+                <w:szCs w:val="24"/>
+              </w:rPr>
+              <w:t>tado las tareas para la semana 3</w:t>
+            </w:r>
+            <w:bookmarkStart w:id="1" w:name="_GoBack"/>
+            <w:bookmarkEnd w:id="1"/>
+            <w:r>
+              <w:rPr>
+                <w:rFonts w:ascii="Arial" w:hAnsi="Arial" w:cs="Arial"/>
+                <w:sz w:val="20"/>
+                <w:szCs w:val="24"/>
+              </w:rPr>
+              <w:t>.</w:t>
             </w:r>
           </w:p>
           <w:p>
@@ -1786,7 +1818,7 @@
             <w:noProof/>
             <w:lang w:val="es-ES"/>
           </w:rPr>
-          <w:t>1</w:t>
+          <w:t>2</w:t>
         </w:r>
         <w:r>
           <w:rPr>
@@ -2031,7 +2063,7 @@
             </wp:anchor>
           </w:drawing>
         </mc:Choice>
-        <mc:Fallback xmlns:w16cid="http://schemas.microsoft.com/office/word/2016/wordml/cid" xmlns:am3d="http://schemas.microsoft.com/office/drawing/2017/model3d" xmlns:aink="http://schemas.microsoft.com/office/drawing/2016/ink" xmlns:cx8="http://schemas.microsoft.com/office/drawing/2016/5/14/chartex" xmlns:cx7="http://schemas.microsoft.com/office/drawing/2016/5/13/chartex" xmlns:cx6="http://schemas.microsoft.com/office/drawing/2016/5/12/chartex" xmlns:cx5="http://schemas.microsoft.com/office/drawing/2016/5/11/chartex" xmlns:cx4="http://schemas.microsoft.com/office/drawing/2016/5/10/chartex" xmlns:cx3="http://schemas.microsoft.com/office/drawing/2016/5/9/chartex" xmlns:cx2="http://schemas.microsoft.com/office/drawing/2015/10/21/chartex" xmlns:cx1="http://schemas.microsoft.com/office/drawing/2015/9/8/chartex">
+        <mc:Fallback xmlns:cx1="http://schemas.microsoft.com/office/drawing/2015/9/8/chartex" xmlns:cx2="http://schemas.microsoft.com/office/drawing/2015/10/21/chartex" xmlns:cx3="http://schemas.microsoft.com/office/drawing/2016/5/9/chartex" xmlns:cx4="http://schemas.microsoft.com/office/drawing/2016/5/10/chartex" xmlns:cx5="http://schemas.microsoft.com/office/drawing/2016/5/11/chartex" xmlns:cx6="http://schemas.microsoft.com/office/drawing/2016/5/12/chartex" xmlns:cx7="http://schemas.microsoft.com/office/drawing/2016/5/13/chartex" xmlns:cx8="http://schemas.microsoft.com/office/drawing/2016/5/14/chartex" xmlns:aink="http://schemas.microsoft.com/office/drawing/2016/ink" xmlns:am3d="http://schemas.microsoft.com/office/drawing/2017/model3d" xmlns:w16cid="http://schemas.microsoft.com/office/word/2016/wordml/cid">
           <w:pict>
             <v:roundrect w14:anchorId="177C025C" id="Rectángulo: esquinas redondeadas 6" o:spid="_x0000_s1026" style="position:absolute;margin-left:-43.5pt;margin-top:27.6pt;width:66pt;height:712.5pt;z-index:251661312;visibility:visible;mso-wrap-style:square;mso-width-percent:0;mso-height-percent:0;mso-wrap-distance-left:9pt;mso-wrap-distance-top:0;mso-wrap-distance-right:9pt;mso-wrap-distance-bottom:0;mso-position-horizontal:absolute;mso-position-horizontal-relative:text;mso-position-vertical:absolute;mso-position-vertical-relative:text;mso-width-percent:0;mso-height-percent:0;mso-width-relative:margin;mso-height-relative:margin;v-text-anchor:middle" arcsize="10923f" o:gfxdata="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" fillcolor="#c9c9c9 [1942]" stroked="f" strokeweight="1pt">
               <v:fill color2="#c9c9c9 [1942]" rotate="t" angle="90" colors="0 #747474;.5 #a9a9a9;1 #c9c9c9" focus="100%" type="gradient"/>
@@ -2121,7 +2153,7 @@
             </wp:anchor>
           </w:drawing>
         </mc:Choice>
-        <mc:Fallback xmlns:w16cid="http://schemas.microsoft.com/office/word/2016/wordml/cid" xmlns:am3d="http://schemas.microsoft.com/office/drawing/2017/model3d" xmlns:aink="http://schemas.microsoft.com/office/drawing/2016/ink" xmlns:cx8="http://schemas.microsoft.com/office/drawing/2016/5/14/chartex" xmlns:cx7="http://schemas.microsoft.com/office/drawing/2016/5/13/chartex" xmlns:cx6="http://schemas.microsoft.com/office/drawing/2016/5/12/chartex" xmlns:cx5="http://schemas.microsoft.com/office/drawing/2016/5/11/chartex" xmlns:cx4="http://schemas.microsoft.com/office/drawing/2016/5/10/chartex" xmlns:cx3="http://schemas.microsoft.com/office/drawing/2016/5/9/chartex" xmlns:cx2="http://schemas.microsoft.com/office/drawing/2015/10/21/chartex" xmlns:cx1="http://schemas.microsoft.com/office/drawing/2015/9/8/chartex">
+        <mc:Fallback xmlns:cx1="http://schemas.microsoft.com/office/drawing/2015/9/8/chartex" xmlns:cx2="http://schemas.microsoft.com/office/drawing/2015/10/21/chartex" xmlns:cx3="http://schemas.microsoft.com/office/drawing/2016/5/9/chartex" xmlns:cx4="http://schemas.microsoft.com/office/drawing/2016/5/10/chartex" xmlns:cx5="http://schemas.microsoft.com/office/drawing/2016/5/11/chartex" xmlns:cx6="http://schemas.microsoft.com/office/drawing/2016/5/12/chartex" xmlns:cx7="http://schemas.microsoft.com/office/drawing/2016/5/13/chartex" xmlns:cx8="http://schemas.microsoft.com/office/drawing/2016/5/14/chartex" xmlns:aink="http://schemas.microsoft.com/office/drawing/2016/ink" xmlns:am3d="http://schemas.microsoft.com/office/drawing/2017/model3d" xmlns:w16cid="http://schemas.microsoft.com/office/word/2016/wordml/cid">
           <w:pict>
             <v:shapetype w14:anchorId="7E8CEF72" id="_x0000_t6" coordsize="21600,21600" o:spt="6" path="m,l,21600r21600,xe">
               <v:stroke joinstyle="miter"/>
@@ -4700,7 +4732,7 @@
 </file>
 
 <file path=customXml/itemProps1.xml><?xml version="1.0" encoding="utf-8"?>
-<ds:datastoreItem xmlns:ds="http://schemas.openxmlformats.org/officeDocument/2006/customXml" ds:itemID="{7096D943-9EC3-4795-B3DA-64795035DC6C}">
+<ds:datastoreItem xmlns:ds="http://schemas.openxmlformats.org/officeDocument/2006/customXml" ds:itemID="{6EBA3B22-7EF4-4DA6-A0E3-7F8E22F92223}">
   <ds:schemaRefs>
     <ds:schemaRef ds:uri="http://schemas.openxmlformats.org/officeDocument/2006/bibliography"/>
   </ds:schemaRefs>

</xml_diff>